<commit_message>
brushed up glms, indicator sp analysis for seed & veg, calc predicted values for glms, made grouped bar charts for indicsp relabund. good day!
</commit_message>
<xml_diff>
--- a/Lane_Ch4-Outline_habitat-recovery_2.2.docx
+++ b/Lane_Ch4-Outline_habitat-recovery_2.2.docx
@@ -3183,6 +3183,7 @@
       <w:pPr>
         <w:pStyle w:val="Heading1"/>
       </w:pPr>
+      <w:bookmarkStart w:id="4" w:name="_Hlk116647095"/>
       <w:r>
         <w:lastRenderedPageBreak/>
         <w:t>Results</w:t>
@@ -3233,8 +3234,9 @@
         </w:rPr>
         <w:t xml:space="preserve"> </w:t>
       </w:r>
-      <w:commentRangeStart w:id="4"/>
       <w:commentRangeStart w:id="5"/>
+      <w:commentRangeStart w:id="6"/>
+      <w:commentRangeStart w:id="7"/>
       <w:r>
         <w:rPr>
           <w:b/>
@@ -3243,19 +3245,26 @@
         </w:rPr>
         <w:t>most competitive</w:t>
       </w:r>
-      <w:commentRangeEnd w:id="4"/>
+      <w:commentRangeEnd w:id="5"/>
       <w:r>
         <w:rPr>
           <w:rStyle w:val="CommentReference"/>
         </w:rPr>
-        <w:commentReference w:id="4"/>
-      </w:r>
-      <w:commentRangeEnd w:id="5"/>
+        <w:commentReference w:id="5"/>
+      </w:r>
+      <w:commentRangeEnd w:id="6"/>
       <w:r>
         <w:rPr>
           <w:rStyle w:val="CommentReference"/>
         </w:rPr>
-        <w:commentReference w:id="5"/>
+        <w:commentReference w:id="6"/>
+      </w:r>
+      <w:commentRangeEnd w:id="7"/>
+      <w:r>
+        <w:rPr>
+          <w:rStyle w:val="CommentReference"/>
+        </w:rPr>
+        <w:commentReference w:id="7"/>
       </w:r>
       <w:r>
         <w:rPr>
@@ -3336,7 +3345,7 @@
           <w:rFonts w:eastAsia="Times New Roman"/>
         </w:rPr>
       </w:pPr>
-      <w:commentRangeStart w:id="6"/>
+      <w:commentRangeStart w:id="8"/>
       <w:r>
         <w:rPr>
           <w:rFonts w:eastAsia="Times New Roman"/>
@@ -3349,12 +3358,12 @@
         </w:rPr>
         <w:t>bove</w:t>
       </w:r>
-      <w:commentRangeEnd w:id="6"/>
+      <w:commentRangeEnd w:id="8"/>
       <w:r>
         <w:rPr>
           <w:rStyle w:val="CommentReference"/>
         </w:rPr>
-        <w:commentReference w:id="6"/>
+        <w:commentReference w:id="8"/>
       </w:r>
       <w:r>
         <w:rPr>
@@ -3435,7 +3444,7 @@
         </w:rPr>
         <w:t xml:space="preserve"> vegetation in recently disturbed sites will be </w:t>
       </w:r>
-      <w:commentRangeStart w:id="7"/>
+      <w:commentRangeStart w:id="9"/>
       <w:r>
         <w:rPr>
           <w:rFonts w:eastAsia="Times New Roman"/>
@@ -3443,12 +3452,12 @@
         </w:rPr>
         <w:t>highly similar</w:t>
       </w:r>
-      <w:commentRangeEnd w:id="7"/>
+      <w:commentRangeEnd w:id="9"/>
       <w:r>
         <w:rPr>
           <w:rStyle w:val="CommentReference"/>
         </w:rPr>
-        <w:commentReference w:id="7"/>
+        <w:commentReference w:id="9"/>
       </w:r>
       <w:r>
         <w:rPr>
@@ -3465,154 +3474,299 @@
       </w:r>
     </w:p>
     <w:p/>
+    <w:p/>
     <w:p>
-      <w:pPr>
-        <w:spacing w:after="0" w:line="240" w:lineRule="auto"/>
-        <w:rPr>
-          <w:rFonts w:eastAsia="Times New Roman"/>
-          <w:i/>
-        </w:rPr>
-      </w:pPr>
+      <w:r>
+        <w:t>A total of 16 species from as many genera were found in above-ground vegetation (</w:t>
+      </w:r>
+      <w:r>
+        <w:fldChar w:fldCharType="begin"/>
+      </w:r>
+      <w:r>
+        <w:instrText xml:space="preserve"> REF _Ref114246380 \h </w:instrText>
+      </w:r>
+      <w:r>
+        <w:instrText xml:space="preserve"> \* MERGEFORMAT </w:instrText>
+      </w:r>
+      <w:r>
+        <w:fldChar w:fldCharType="separate"/>
+      </w:r>
+      <w:r>
+        <w:t xml:space="preserve">Table </w:t>
+      </w:r>
+      <w:r>
+        <w:rPr>
+          <w:noProof/>
+        </w:rPr>
+        <w:t>2</w:t>
+      </w:r>
+      <w:r>
+        <w:fldChar w:fldCharType="end"/>
+      </w:r>
+      <w:r>
+        <w:t>), and 22 species from 18 genera in the surface seed bank (</w:t>
+      </w:r>
+      <w:r>
+        <w:fldChar w:fldCharType="begin"/>
+      </w:r>
+      <w:r>
+        <w:instrText xml:space="preserve"> REF _Ref114246431 \h </w:instrText>
+      </w:r>
+      <w:r>
+        <w:instrText xml:space="preserve"> \* MERGEFORMAT </w:instrText>
+      </w:r>
+      <w:r>
+        <w:fldChar w:fldCharType="separate"/>
+      </w:r>
+      <w:r>
+        <w:t xml:space="preserve">Table </w:t>
+      </w:r>
+      <w:r>
+        <w:rPr>
+          <w:noProof/>
+        </w:rPr>
+        <w:t>3</w:t>
+      </w:r>
+      <w:r>
+        <w:fldChar w:fldCharType="end"/>
+      </w:r>
+      <w:r>
+        <w:t>).</w:t>
+      </w:r>
     </w:p>
     <w:p>
-      <w:pPr>
-        <w:pStyle w:val="ListParagraph"/>
-        <w:numPr>
-          <w:ilvl w:val="0"/>
-          <w:numId w:val="6"/>
-        </w:numPr>
-      </w:pPr>
-      <w:r>
-        <w:t xml:space="preserve">General summary results: </w:t>
+      <w:r>
+        <w:t xml:space="preserve">We expected that competitively dominant species would increasingly dominate the plant community with time since disturbance. We found </w:t>
+      </w:r>
+      <w:r>
+        <w:t>relative abundance of</w:t>
+      </w:r>
+      <w:r>
+        <w:t xml:space="preserve"> tall, perennial graminoids </w:t>
+      </w:r>
+      <w:r>
+        <w:t>significantly</w:t>
+      </w:r>
+      <w:r>
+        <w:t xml:space="preserve"> increased in the above-ground vegetation </w:t>
+      </w:r>
+      <w:r>
+        <w:t xml:space="preserve">cover </w:t>
+      </w:r>
+      <w:r>
+        <w:t>and surface seed bank (</w:t>
+      </w:r>
+      <w:proofErr w:type="spellStart"/>
+      <w:r>
+        <w:rPr>
+          <w:highlight w:val="lightGray"/>
+        </w:rPr>
+        <w:t>glm</w:t>
+      </w:r>
+      <w:proofErr w:type="spellEnd"/>
+      <w:r>
+        <w:rPr>
+          <w:highlight w:val="lightGray"/>
+        </w:rPr>
+        <w:t xml:space="preserve"> p</w:t>
+      </w:r>
+      <w:r>
+        <w:rPr>
+          <w:highlight w:val="lightGray"/>
+        </w:rPr>
+        <w:t>-value</w:t>
+      </w:r>
+      <w:r>
+        <w:t xml:space="preserve">, </w:t>
+      </w:r>
+      <w:r>
+        <w:fldChar w:fldCharType="begin"/>
+      </w:r>
+      <w:r>
+        <w:instrText xml:space="preserve"> REF _Ref112945173 \h </w:instrText>
+      </w:r>
+      <w:r>
+        <w:fldChar w:fldCharType="separate"/>
+      </w:r>
+      <w:r>
+        <w:t xml:space="preserve">Figure </w:t>
+      </w:r>
+      <w:r>
+        <w:rPr>
+          <w:noProof/>
+        </w:rPr>
+        <w:t>1</w:t>
+      </w:r>
+      <w:r>
+        <w:fldChar w:fldCharType="end"/>
+      </w:r>
+      <w:r>
+        <w:t>). However,</w:t>
+      </w:r>
+      <w:r>
+        <w:t xml:space="preserve"> </w:t>
+      </w:r>
+      <w:r>
+        <w:t xml:space="preserve">generalized linear models showed </w:t>
+      </w:r>
+      <w:r>
+        <w:t xml:space="preserve">exotic cover is significantly greater in 10-year old recovery sites (p = </w:t>
+      </w:r>
+      <w:r>
+        <w:t>3.02e-15</w:t>
+      </w:r>
+      <w:r>
+        <w:t xml:space="preserve">), and </w:t>
+      </w:r>
+      <w:r>
+        <w:t xml:space="preserve">indicator species analysis </w:t>
+      </w:r>
+      <w:r>
+        <w:t>this cover is dominated by</w:t>
+      </w:r>
+      <w:r>
+        <w:t xml:space="preserve"> exotic species </w:t>
+      </w:r>
+      <w:r>
+        <w:rPr>
+          <w:i/>
+        </w:rPr>
+        <w:t>Agrostis stolonifera</w:t>
+      </w:r>
+      <w:r>
+        <w:t xml:space="preserve"> (p </w:t>
+      </w:r>
+      <w:r>
+        <w:t>=</w:t>
+      </w:r>
+      <w:r>
+        <w:t xml:space="preserve"> 0.0001</w:t>
+      </w:r>
+      <w:r>
+        <w:t xml:space="preserve">). </w:t>
       </w:r>
     </w:p>
     <w:p>
-      <w:pPr>
-        <w:pStyle w:val="ListParagraph"/>
-        <w:numPr>
-          <w:ilvl w:val="1"/>
-          <w:numId w:val="6"/>
-        </w:numPr>
-      </w:pPr>
-      <w:r>
-        <w:t>A total of 16</w:t>
-      </w:r>
-      <w:r>
-        <w:t xml:space="preserve"> species from </w:t>
-      </w:r>
-      <w:r>
-        <w:t xml:space="preserve">as many </w:t>
-      </w:r>
-      <w:r>
-        <w:t>genera were found in above-ground vegetation</w:t>
+      <w:r>
+        <w:t xml:space="preserve">Native keystone species </w:t>
+      </w:r>
+      <w:r>
+        <w:rPr>
+          <w:i/>
+        </w:rPr>
+        <w:t>Carex lyngbyei</w:t>
+      </w:r>
+      <w:r>
+        <w:t xml:space="preserve"> was nearly absent in the surface seed bank at</w:t>
+      </w:r>
+      <w:r>
+        <w:t xml:space="preserve"> both estuaries. </w:t>
+      </w:r>
+      <w:r>
+        <w:t xml:space="preserve">While above-ground cover of </w:t>
+      </w:r>
+      <w:r>
+        <w:rPr>
+          <w:i/>
+        </w:rPr>
+        <w:t>C. lyngbyei</w:t>
+      </w:r>
+      <w:r>
+        <w:t xml:space="preserve"> </w:t>
+      </w:r>
+      <w:r>
+        <w:t xml:space="preserve">was not significantly different from </w:t>
+      </w:r>
+      <w:r>
+        <w:t>U</w:t>
+      </w:r>
+      <w:r>
+        <w:t xml:space="preserve">ndisturbed sites after 1-year exclosure in Nanaimo, above ground cover was significantly lower than </w:t>
+      </w:r>
+      <w:r>
+        <w:t>U</w:t>
+      </w:r>
+      <w:r>
+        <w:t>ndisturbed sites after 10 years exclosure in Little Qualicum Estuary</w:t>
       </w:r>
       <w:r>
         <w:t xml:space="preserve"> (</w:t>
       </w:r>
-      <w:r>
-        <w:fldChar w:fldCharType="begin"/>
-      </w:r>
-      <w:r>
-        <w:instrText xml:space="preserve"> REF _Ref114246380 \h </w:instrText>
-      </w:r>
-      <w:r>
-        <w:fldChar w:fldCharType="separate"/>
-      </w:r>
-      <w:r>
-        <w:t xml:space="preserve">Table </w:t>
-      </w:r>
-      <w:r>
-        <w:rPr>
-          <w:noProof/>
-        </w:rPr>
-        <w:t>2</w:t>
-      </w:r>
-      <w:r>
-        <w:fldChar w:fldCharType="end"/>
+      <w:proofErr w:type="spellStart"/>
+      <w:r>
+        <w:rPr>
+          <w:highlight w:val="lightGray"/>
+        </w:rPr>
+        <w:t>glm</w:t>
+      </w:r>
+      <w:proofErr w:type="spellEnd"/>
+      <w:r>
+        <w:rPr>
+          <w:highlight w:val="lightGray"/>
+        </w:rPr>
+        <w:t xml:space="preserve"> p-value</w:t>
       </w:r>
       <w:r>
         <w:t>)</w:t>
       </w:r>
       <w:r>
-        <w:t xml:space="preserve">, and </w:t>
-      </w:r>
-      <w:r>
-        <w:t xml:space="preserve">22 species from </w:t>
-      </w:r>
-      <w:r>
-        <w:t>18 genera</w:t>
-      </w:r>
-      <w:r>
-        <w:t xml:space="preserve"> in the surface seed bank (</w:t>
-      </w:r>
-      <w:r>
-        <w:fldChar w:fldCharType="begin"/>
-      </w:r>
-      <w:r>
-        <w:instrText xml:space="preserve"> REF _Ref114246431 \h </w:instrText>
-      </w:r>
-      <w:r>
-        <w:fldChar w:fldCharType="separate"/>
-      </w:r>
-      <w:r>
-        <w:t xml:space="preserve">Table </w:t>
-      </w:r>
-      <w:r>
-        <w:rPr>
-          <w:noProof/>
-        </w:rPr>
-        <w:t>3</w:t>
-      </w:r>
-      <w:r>
-        <w:fldChar w:fldCharType="end"/>
-      </w:r>
-      <w:r>
-        <w:t>)</w:t>
-      </w:r>
-      <w:r>
-        <w:t>.</w:t>
+        <w:t xml:space="preserve">. </w:t>
+      </w:r>
+      <w:r>
+        <w:t xml:space="preserve">Meanwhile, </w:t>
+      </w:r>
+      <w:r>
+        <w:t>above-ground c</w:t>
+      </w:r>
+      <w:r>
+        <w:t xml:space="preserve">over of exotic </w:t>
+      </w:r>
+      <w:r>
+        <w:rPr>
+          <w:i/>
+        </w:rPr>
+        <w:t>Agrostis stolonifera</w:t>
+      </w:r>
+      <w:r>
+        <w:t xml:space="preserve"> was significantly higher in 10-year old exclosures than</w:t>
+      </w:r>
+      <w:r>
+        <w:t xml:space="preserve"> </w:t>
+      </w:r>
+      <w:r>
+        <w:t>U</w:t>
+      </w:r>
+      <w:r>
+        <w:t>ndisturbed sites, and its seed abundance in both these disturbance categories</w:t>
+      </w:r>
+      <w:r>
+        <w:t xml:space="preserve"> in Little Qualicum Estuary</w:t>
+      </w:r>
+      <w:r>
+        <w:t xml:space="preserve"> was significantly greater than that of </w:t>
+      </w:r>
+      <w:r>
+        <w:rPr>
+          <w:i/>
+        </w:rPr>
+        <w:t>Carex lyngbyei</w:t>
+      </w:r>
+      <w:r>
+        <w:t xml:space="preserve">. </w:t>
       </w:r>
     </w:p>
     <w:p>
-      <w:pPr>
-        <w:pStyle w:val="ListParagraph"/>
-        <w:numPr>
-          <w:ilvl w:val="0"/>
-          <w:numId w:val="6"/>
-        </w:numPr>
-      </w:pPr>
-      <w:r>
-        <w:t>We found that</w:t>
-      </w:r>
-      <w:r>
-        <w:t xml:space="preserve"> recover</w:t>
-      </w:r>
-      <w:r>
-        <w:t>y</w:t>
-      </w:r>
-      <w:r>
-        <w:t xml:space="preserve"> of</w:t>
-      </w:r>
-      <w:r>
-        <w:t xml:space="preserve"> </w:t>
-      </w:r>
-      <w:r>
-        <w:t xml:space="preserve">above-ground vegetation of competitively dominant perennial graminoids (&gt; 10 cm tall) in 10-year-old exclosures was not significantly different form </w:t>
-      </w:r>
-      <w:r>
-        <w:t>U</w:t>
-      </w:r>
-      <w:r>
-        <w:t xml:space="preserve">ndisturbed sites, however, there was significantly greater abundance of exotic species </w:t>
-      </w:r>
-      <w:r>
-        <w:t>(</w:t>
+      <w:r>
+        <w:t xml:space="preserve">Similarity of species compositional abundance was greatest between 10-year old and Undisturbed sites in the Little Qualicum </w:t>
+      </w:r>
+      <w:r>
+        <w:t>Estuary, supporting our hypothesis (</w:t>
       </w:r>
       <w:r>
         <w:fldChar w:fldCharType="begin"/>
       </w:r>
       <w:r>
-        <w:instrText xml:space="preserve"> REF _Ref112945173 \h </w:instrText>
+        <w:instrText xml:space="preserve"> REF _Ref116646956 \h </w:instrText>
       </w:r>
       <w:r>
         <w:fldChar w:fldCharType="separate"/>
@@ -3624,160 +3778,31 @@
         <w:rPr>
           <w:noProof/>
         </w:rPr>
-        <w:t>1</w:t>
+        <w:t>2</w:t>
       </w:r>
       <w:r>
         <w:fldChar w:fldCharType="end"/>
       </w:r>
       <w:r>
-        <w:t>).</w:t>
-      </w:r>
-      <w:r>
-        <w:t xml:space="preserve"> </w:t>
-      </w:r>
-    </w:p>
-    <w:p>
-      <w:pPr>
-        <w:pStyle w:val="ListParagraph"/>
-        <w:numPr>
-          <w:ilvl w:val="1"/>
-          <w:numId w:val="6"/>
-        </w:numPr>
-      </w:pPr>
-      <w:r>
-        <w:t xml:space="preserve">Analysis of species abundance in the surface seed bank showed </w:t>
-      </w:r>
-      <w:r>
-        <w:t xml:space="preserve">a near-absence of </w:t>
-      </w:r>
-      <w:r>
-        <w:rPr>
-          <w:i/>
-        </w:rPr>
-        <w:t>Carex lyngbyei</w:t>
-      </w:r>
-      <w:r>
-        <w:t xml:space="preserve"> in the seed bank in both estuaries. </w:t>
-      </w:r>
-      <w:r>
-        <w:t xml:space="preserve">While above-ground cover of </w:t>
-      </w:r>
-      <w:r>
-        <w:rPr>
-          <w:i/>
-        </w:rPr>
-        <w:t>C. lyngbyei</w:t>
-      </w:r>
-      <w:r>
-        <w:t xml:space="preserve"> </w:t>
-      </w:r>
-      <w:r>
-        <w:t xml:space="preserve">was not significantly different from </w:t>
-      </w:r>
-      <w:r>
-        <w:t>U</w:t>
-      </w:r>
-      <w:r>
-        <w:t xml:space="preserve">ndisturbed sites after 1-year exclosure in Nanaimo, above ground cover was significantly lower than </w:t>
-      </w:r>
-      <w:r>
-        <w:t>U</w:t>
-      </w:r>
-      <w:r>
-        <w:t xml:space="preserve">ndisturbed sites after 10 years exclosure in Little Qualicum Estuary. </w:t>
-      </w:r>
-      <w:r>
-        <w:t xml:space="preserve">Meanwhile, </w:t>
-      </w:r>
-      <w:r>
-        <w:t>above-ground c</w:t>
-      </w:r>
-      <w:r>
-        <w:t xml:space="preserve">over of exotic </w:t>
-      </w:r>
-      <w:r>
-        <w:rPr>
-          <w:i/>
-        </w:rPr>
-        <w:t>Agrostis stolonifera</w:t>
-      </w:r>
-      <w:r>
-        <w:t xml:space="preserve"> was significantly higher in 10-year old exclosures than</w:t>
-      </w:r>
-      <w:r>
-        <w:t xml:space="preserve"> </w:t>
-      </w:r>
-      <w:r>
-        <w:t>U</w:t>
-      </w:r>
-      <w:r>
-        <w:t>ndisturbed sites, and its seed abundance in both these disturbance categories</w:t>
-      </w:r>
-      <w:r>
-        <w:t xml:space="preserve"> in Little Qualicum Estuary</w:t>
-      </w:r>
-      <w:r>
-        <w:t xml:space="preserve"> was significantly greater than that of </w:t>
-      </w:r>
-      <w:r>
-        <w:rPr>
-          <w:i/>
-        </w:rPr>
-        <w:t>Carex lyngbyei</w:t>
-      </w:r>
-      <w:r>
-        <w:t xml:space="preserve"> (</w:t>
+        <w:t xml:space="preserve">). </w:t>
+      </w:r>
+      <w:r>
+        <w:t>In both estuaries w</w:t>
+      </w:r>
+      <w:r>
+        <w:t xml:space="preserve">e found that relative abundance of seed and vegetation were most similar in the Grubbed and Reference </w:t>
+      </w:r>
+      <w:r>
+        <w:t>sites, while 1- and 10-year old exclosures had the greatest dissimilarity between seed and vegetation composition (</w:t>
       </w:r>
       <w:r>
         <w:fldChar w:fldCharType="begin"/>
       </w:r>
       <w:r>
-        <w:instrText xml:space="preserve"> REF _Ref112945405 \h </w:instrText>
-      </w:r>
-      <w:r>
-        <w:fldChar w:fldCharType="separate"/>
-      </w:r>
-      <w:r>
-        <w:t xml:space="preserve">Figure </w:t>
-      </w:r>
-      <w:r>
-        <w:rPr>
-          <w:noProof/>
-        </w:rPr>
-        <w:t>2</w:t>
-      </w:r>
-      <w:r>
-        <w:fldChar w:fldCharType="end"/>
-      </w:r>
-      <w:r>
-        <w:t>)</w:t>
-      </w:r>
-      <w:r>
-        <w:t xml:space="preserve">. </w:t>
-      </w:r>
-    </w:p>
-    <w:p>
-      <w:pPr>
-        <w:pStyle w:val="ListParagraph"/>
-        <w:numPr>
-          <w:ilvl w:val="0"/>
-          <w:numId w:val="6"/>
-        </w:numPr>
-      </w:pPr>
-      <w:r>
-        <w:t>In both estuaries w</w:t>
-      </w:r>
-      <w:r>
-        <w:t xml:space="preserve">e found that relative abundance of seed and vegetation were most similar in the Grubbed and Reference </w:t>
-      </w:r>
-      <w:r>
-        <w:t>sites, while 1- and 10-year old exclosures had the greatest dissimilarity between seed and vegetation composition (</w:t>
-      </w:r>
-      <w:r>
-        <w:fldChar w:fldCharType="begin"/>
-      </w:r>
-      <w:r>
         <w:instrText xml:space="preserve"> REF _Ref112945812 \h </w:instrText>
+      </w:r>
+      <w:r>
+        <w:instrText xml:space="preserve"> \* MERGEFORMAT </w:instrText>
       </w:r>
       <w:r>
         <w:fldChar w:fldCharType="separate"/>
@@ -3875,7 +3900,7 @@
       <w:pPr>
         <w:keepNext/>
       </w:pPr>
-      <w:commentRangeStart w:id="8"/>
+      <w:commentRangeStart w:id="10"/>
       <w:r>
         <w:rPr>
           <w:noProof/>
@@ -3926,19 +3951,19 @@
           </wp:inline>
         </w:drawing>
       </w:r>
-      <w:commentRangeEnd w:id="8"/>
+      <w:commentRangeEnd w:id="10"/>
       <w:r>
         <w:rPr>
           <w:rStyle w:val="CommentReference"/>
         </w:rPr>
-        <w:commentReference w:id="8"/>
+        <w:commentReference w:id="10"/>
       </w:r>
     </w:p>
     <w:p>
       <w:pPr>
         <w:pStyle w:val="Caption"/>
       </w:pPr>
-      <w:bookmarkStart w:id="9" w:name="_Ref112945173"/>
+      <w:bookmarkStart w:id="11" w:name="_Ref112945173"/>
       <w:r>
         <w:t xml:space="preserve">Figure </w:t>
       </w:r>
@@ -3950,7 +3975,7 @@
           <w:t>1</w:t>
         </w:r>
       </w:fldSimple>
-      <w:bookmarkEnd w:id="9"/>
+      <w:bookmarkEnd w:id="11"/>
       <w:r>
         <w:t xml:space="preserve">. Above-ground cover abundance of key functional group </w:t>
       </w:r>
@@ -4085,11 +4110,12 @@
       <w:pPr>
         <w:pStyle w:val="Caption"/>
       </w:pPr>
-      <w:commentRangeStart w:id="10"/>
+      <w:bookmarkStart w:id="12" w:name="_Ref116646956"/>
+      <w:commentRangeStart w:id="13"/>
       <w:r>
         <w:t xml:space="preserve">Figure </w:t>
       </w:r>
-      <w:commentRangeEnd w:id="10"/>
+      <w:commentRangeEnd w:id="13"/>
       <w:r>
         <w:rPr>
           <w:rStyle w:val="CommentReference"/>
@@ -4097,7 +4123,7 @@
           <w:iCs w:val="0"/>
           <w:color w:val="auto"/>
         </w:rPr>
-        <w:commentReference w:id="10"/>
+        <w:commentReference w:id="13"/>
       </w:r>
       <w:fldSimple w:instr=" SEQ Figure \* ARABIC ">
         <w:r>
@@ -4107,6 +4133,7 @@
           <w:t>2</w:t>
         </w:r>
       </w:fldSimple>
+      <w:bookmarkEnd w:id="12"/>
       <w:r>
         <w:t>. Similarity of above-ground vegetation relative abundance across disturbance conditions in Nanaimo and Little Qualicum</w:t>
       </w:r>
@@ -4125,14 +4152,14 @@
       <w:r>
         <w:t xml:space="preserve">Species abbreviations may be found in Supplemental table </w:t>
       </w:r>
-      <w:commentRangeStart w:id="11"/>
+      <w:commentRangeStart w:id="14"/>
       <w:r>
         <w:rPr>
           <w:highlight w:val="green"/>
         </w:rPr>
         <w:t>X</w:t>
       </w:r>
-      <w:commentRangeEnd w:id="11"/>
+      <w:commentRangeEnd w:id="14"/>
       <w:r>
         <w:rPr>
           <w:rStyle w:val="CommentReference"/>
@@ -4140,7 +4167,7 @@
           <w:iCs w:val="0"/>
           <w:color w:val="auto"/>
         </w:rPr>
-        <w:commentReference w:id="11"/>
+        <w:commentReference w:id="14"/>
       </w:r>
       <w:r>
         <w:t xml:space="preserve">. </w:t>
@@ -4247,101 +4274,9 @@
         </w:rPr>
         <w:t>X</w:t>
       </w:r>
-      <w:bookmarkStart w:id="12" w:name="_GoBack"/>
-      <w:bookmarkEnd w:id="12"/>
-    </w:p>
-    <w:p>
-      <w:pPr>
-        <w:keepNext/>
-      </w:pPr>
-      <w:commentRangeStart w:id="13"/>
-      <w:r>
-        <w:rPr>
-          <w:noProof/>
-        </w:rPr>
-        <w:lastRenderedPageBreak/>
-        <w:drawing>
-          <wp:inline distT="0" distB="0" distL="0" distR="0" wp14:anchorId="65FFEED3" wp14:editId="67EDD0A6">
-            <wp:extent cx="5791200" cy="3746107"/>
-            <wp:effectExtent l="0" t="0" r="0" b="6985"/>
-            <wp:docPr id="4" name="Picture 4"/>
-            <wp:cNvGraphicFramePr>
-              <a:graphicFrameLocks xmlns:a="http://schemas.openxmlformats.org/drawingml/2006/main" noChangeAspect="1"/>
-            </wp:cNvGraphicFramePr>
-            <a:graphic xmlns:a="http://schemas.openxmlformats.org/drawingml/2006/main">
-              <a:graphicData uri="http://schemas.openxmlformats.org/drawingml/2006/picture">
-                <pic:pic xmlns:pic="http://schemas.openxmlformats.org/drawingml/2006/picture">
-                  <pic:nvPicPr>
-                    <pic:cNvPr id="0" name="Picture 5"/>
-                    <pic:cNvPicPr>
-                      <a:picLocks noChangeAspect="1" noChangeArrowheads="1"/>
-                    </pic:cNvPicPr>
-                  </pic:nvPicPr>
-                  <pic:blipFill rotWithShape="1">
-                    <a:blip r:embed="rId18" cstate="print">
-                      <a:extLst>
-                        <a:ext uri="{28A0092B-C50C-407E-A947-70E740481C1C}">
-                          <a14:useLocalDpi xmlns:a14="http://schemas.microsoft.com/office/drawing/2010/main" val="0"/>
-                        </a:ext>
-                      </a:extLst>
-                    </a:blip>
-                    <a:srcRect b="2944"/>
-                    <a:stretch/>
-                  </pic:blipFill>
-                  <pic:spPr bwMode="auto">
-                    <a:xfrm>
-                      <a:off x="0" y="0"/>
-                      <a:ext cx="5818622" cy="3763845"/>
-                    </a:xfrm>
-                    <a:prstGeom prst="rect">
-                      <a:avLst/>
-                    </a:prstGeom>
-                    <a:noFill/>
-                    <a:ln>
-                      <a:noFill/>
-                    </a:ln>
-                    <a:extLst>
-                      <a:ext uri="{53640926-AAD7-44D8-BBD7-CCE9431645EC}">
-                        <a14:shadowObscured xmlns:a14="http://schemas.microsoft.com/office/drawing/2010/main"/>
-                      </a:ext>
-                    </a:extLst>
-                  </pic:spPr>
-                </pic:pic>
-              </a:graphicData>
-            </a:graphic>
-          </wp:inline>
-        </w:drawing>
-      </w:r>
-      <w:commentRangeEnd w:id="13"/>
-      <w:r>
-        <w:rPr>
-          <w:rStyle w:val="CommentReference"/>
-        </w:rPr>
-        <w:commentReference w:id="13"/>
-      </w:r>
-    </w:p>
-    <w:p>
-      <w:pPr>
-        <w:pStyle w:val="Caption"/>
-      </w:pPr>
-      <w:bookmarkStart w:id="14" w:name="_Ref112945812"/>
-      <w:r>
-        <w:t xml:space="preserve">Figure </w:t>
-      </w:r>
-      <w:fldSimple w:instr=" SEQ Figure \* ARABIC ">
-        <w:r>
-          <w:rPr>
-            <w:noProof/>
-          </w:rPr>
-          <w:t>4</w:t>
-        </w:r>
-      </w:fldSimple>
-      <w:bookmarkEnd w:id="14"/>
-      <w:r>
-        <w:t xml:space="preserve">. </w:t>
-      </w:r>
     </w:p>
     <w:p/>
+    <w:bookmarkEnd w:id="4"/>
     <w:p/>
     <w:p/>
     <w:p/>
@@ -5653,6 +5588,7 @@
       <w:pPr>
         <w:pStyle w:val="Heading1"/>
       </w:pPr>
+      <w:bookmarkStart w:id="18" w:name="_Hlk116647758"/>
       <w:r>
         <w:lastRenderedPageBreak/>
         <w:t>Supplemental</w:t>
@@ -5664,7 +5600,7 @@
         <w:pStyle w:val="Caption"/>
         <w:keepNext/>
       </w:pPr>
-      <w:bookmarkStart w:id="18" w:name="_Ref114246380"/>
+      <w:bookmarkStart w:id="19" w:name="_Ref114246380"/>
       <w:r>
         <w:t xml:space="preserve">Table </w:t>
       </w:r>
@@ -5676,7 +5612,7 @@
           <w:t>2</w:t>
         </w:r>
       </w:fldSimple>
-      <w:bookmarkEnd w:id="18"/>
+      <w:bookmarkEnd w:id="19"/>
       <w:r>
         <w:t xml:space="preserve">. </w:t>
       </w:r>
@@ -5696,10 +5632,7 @@
         <w:t xml:space="preserve"> replicates for Nanaimo and Little Qualicum River Estuaries, combined</w:t>
       </w:r>
       <w:r>
-        <w:t xml:space="preserve">, </w:t>
-      </w:r>
-      <w:r>
-        <w:t xml:space="preserve">ranked by greatest frequency found in undisturbed </w:t>
+        <w:t xml:space="preserve">, ranked by greatest frequency found in undisturbed </w:t>
       </w:r>
       <w:r>
         <w:t>plots</w:t>
@@ -8771,7 +8704,7 @@
           <w:szCs w:val="18"/>
         </w:rPr>
       </w:pPr>
-      <w:bookmarkStart w:id="19" w:name="_Ref114246431"/>
+      <w:bookmarkStart w:id="20" w:name="_Ref114246431"/>
       <w:r>
         <w:br w:type="page"/>
       </w:r>
@@ -8793,7 +8726,7 @@
           <w:t>3</w:t>
         </w:r>
       </w:fldSimple>
-      <w:bookmarkEnd w:id="19"/>
+      <w:bookmarkEnd w:id="20"/>
       <w:r>
         <w:t xml:space="preserve">. </w:t>
       </w:r>
@@ -12926,6 +12859,86 @@
                 <pic:pic xmlns:pic="http://schemas.openxmlformats.org/drawingml/2006/picture">
                   <pic:nvPicPr>
                     <pic:cNvPr id="0" name="Picture 3"/>
+                    <pic:cNvPicPr>
+                      <a:picLocks noChangeAspect="1" noChangeArrowheads="1"/>
+                    </pic:cNvPicPr>
+                  </pic:nvPicPr>
+                  <pic:blipFill>
+                    <a:blip r:embed="rId18" cstate="print">
+                      <a:extLst>
+                        <a:ext uri="{28A0092B-C50C-407E-A947-70E740481C1C}">
+                          <a14:useLocalDpi xmlns:a14="http://schemas.microsoft.com/office/drawing/2010/main" val="0"/>
+                        </a:ext>
+                      </a:extLst>
+                    </a:blip>
+                    <a:stretch>
+                      <a:fillRect/>
+                    </a:stretch>
+                  </pic:blipFill>
+                  <pic:spPr bwMode="auto">
+                    <a:xfrm>
+                      <a:off x="0" y="0"/>
+                      <a:ext cx="5943600" cy="4457699"/>
+                    </a:xfrm>
+                    <a:prstGeom prst="rect">
+                      <a:avLst/>
+                    </a:prstGeom>
+                    <a:noFill/>
+                    <a:ln>
+                      <a:noFill/>
+                    </a:ln>
+                  </pic:spPr>
+                </pic:pic>
+              </a:graphicData>
+            </a:graphic>
+          </wp:inline>
+        </w:drawing>
+      </w:r>
+    </w:p>
+    <w:p>
+      <w:pPr>
+        <w:pStyle w:val="Caption"/>
+      </w:pPr>
+      <w:r>
+        <w:t xml:space="preserve">Figure </w:t>
+      </w:r>
+      <w:fldSimple w:instr=" SEQ Figure \* ARABIC ">
+        <w:r>
+          <w:rPr>
+            <w:noProof/>
+          </w:rPr>
+          <w:t>5</w:t>
+        </w:r>
+      </w:fldSimple>
+      <w:r>
+        <w:t xml:space="preserve">. Native species richness is consistently significantly greater than exotic species richness in both estuaries and across all disturbance categories. </w:t>
+      </w:r>
+    </w:p>
+    <w:p/>
+    <w:p/>
+    <w:p/>
+    <w:p>
+      <w:pPr>
+        <w:keepNext/>
+      </w:pPr>
+      <w:r>
+        <w:rPr>
+          <w:noProof/>
+        </w:rPr>
+        <w:lastRenderedPageBreak/>
+        <w:drawing>
+          <wp:inline distT="0" distB="0" distL="0" distR="0" wp14:anchorId="1B84096D" wp14:editId="09F71341">
+            <wp:extent cx="5943600" cy="4457699"/>
+            <wp:effectExtent l="0" t="0" r="0" b="635"/>
+            <wp:docPr id="7" name="Picture 7"/>
+            <wp:cNvGraphicFramePr>
+              <a:graphicFrameLocks xmlns:a="http://schemas.openxmlformats.org/drawingml/2006/main" noChangeAspect="1"/>
+            </wp:cNvGraphicFramePr>
+            <a:graphic xmlns:a="http://schemas.openxmlformats.org/drawingml/2006/main">
+              <a:graphicData uri="http://schemas.openxmlformats.org/drawingml/2006/picture">
+                <pic:pic xmlns:pic="http://schemas.openxmlformats.org/drawingml/2006/picture">
+                  <pic:nvPicPr>
+                    <pic:cNvPr id="0" name="Picture 5"/>
                     <pic:cNvPicPr>
                       <a:picLocks noChangeAspect="1" noChangeArrowheads="1"/>
                     </pic:cNvPicPr>
@@ -12974,86 +12987,6 @@
           <w:rPr>
             <w:noProof/>
           </w:rPr>
-          <w:t>5</w:t>
-        </w:r>
-      </w:fldSimple>
-      <w:r>
-        <w:t xml:space="preserve">. Native species richness is consistently significantly greater than exotic species richness in both estuaries and across all disturbance categories. </w:t>
-      </w:r>
-    </w:p>
-    <w:p/>
-    <w:p/>
-    <w:p/>
-    <w:p>
-      <w:pPr>
-        <w:keepNext/>
-      </w:pPr>
-      <w:r>
-        <w:rPr>
-          <w:noProof/>
-        </w:rPr>
-        <w:lastRenderedPageBreak/>
-        <w:drawing>
-          <wp:inline distT="0" distB="0" distL="0" distR="0" wp14:anchorId="1B84096D" wp14:editId="09F71341">
-            <wp:extent cx="5943600" cy="4457699"/>
-            <wp:effectExtent l="0" t="0" r="0" b="635"/>
-            <wp:docPr id="7" name="Picture 7"/>
-            <wp:cNvGraphicFramePr>
-              <a:graphicFrameLocks xmlns:a="http://schemas.openxmlformats.org/drawingml/2006/main" noChangeAspect="1"/>
-            </wp:cNvGraphicFramePr>
-            <a:graphic xmlns:a="http://schemas.openxmlformats.org/drawingml/2006/main">
-              <a:graphicData uri="http://schemas.openxmlformats.org/drawingml/2006/picture">
-                <pic:pic xmlns:pic="http://schemas.openxmlformats.org/drawingml/2006/picture">
-                  <pic:nvPicPr>
-                    <pic:cNvPr id="0" name="Picture 5"/>
-                    <pic:cNvPicPr>
-                      <a:picLocks noChangeAspect="1" noChangeArrowheads="1"/>
-                    </pic:cNvPicPr>
-                  </pic:nvPicPr>
-                  <pic:blipFill>
-                    <a:blip r:embed="rId20" cstate="print">
-                      <a:extLst>
-                        <a:ext uri="{28A0092B-C50C-407E-A947-70E740481C1C}">
-                          <a14:useLocalDpi xmlns:a14="http://schemas.microsoft.com/office/drawing/2010/main" val="0"/>
-                        </a:ext>
-                      </a:extLst>
-                    </a:blip>
-                    <a:stretch>
-                      <a:fillRect/>
-                    </a:stretch>
-                  </pic:blipFill>
-                  <pic:spPr bwMode="auto">
-                    <a:xfrm>
-                      <a:off x="0" y="0"/>
-                      <a:ext cx="5943600" cy="4457699"/>
-                    </a:xfrm>
-                    <a:prstGeom prst="rect">
-                      <a:avLst/>
-                    </a:prstGeom>
-                    <a:noFill/>
-                    <a:ln>
-                      <a:noFill/>
-                    </a:ln>
-                  </pic:spPr>
-                </pic:pic>
-              </a:graphicData>
-            </a:graphic>
-          </wp:inline>
-        </w:drawing>
-      </w:r>
-    </w:p>
-    <w:p>
-      <w:pPr>
-        <w:pStyle w:val="Caption"/>
-      </w:pPr>
-      <w:r>
-        <w:t xml:space="preserve">Figure </w:t>
-      </w:r>
-      <w:fldSimple w:instr=" SEQ Figure \* ARABIC ">
-        <w:r>
-          <w:rPr>
-            <w:noProof/>
-          </w:rPr>
           <w:t>6</w:t>
         </w:r>
       </w:fldSimple>
@@ -13095,7 +13028,7 @@
                     </pic:cNvPicPr>
                   </pic:nvPicPr>
                   <pic:blipFill>
-                    <a:blip r:embed="rId21" cstate="print">
+                    <a:blip r:embed="rId20" cstate="print">
                       <a:extLst>
                         <a:ext uri="{28A0092B-C50C-407E-A947-70E740481C1C}">
                           <a14:useLocalDpi xmlns:a14="http://schemas.microsoft.com/office/drawing/2010/main" val="0"/>
@@ -13162,10 +13095,14 @@
         <w:t xml:space="preserve"> and forbs in both above-ground vegetation and surface seed bank. After 1 year of exclosure, all plant functional groups have similar dominance in above ground vegetation, but surface seed banks do not show increased representation from perennial forbs or perennial graminoids &gt; 10 cm.  Bare ground significantly decreases after 10 years of exclosure, while relative abundance of perennial graminoids (&gt; 10 cm) significantly increases in both above-ground vegetation and surface seed banks, not significantly different from undisturbed sites. </w:t>
       </w:r>
     </w:p>
-    <w:p/>
+    <w:p>
+      <w:bookmarkStart w:id="21" w:name="_GoBack"/>
+      <w:bookmarkEnd w:id="18"/>
+      <w:bookmarkEnd w:id="21"/>
+    </w:p>
     <w:sectPr>
-      <w:headerReference w:type="default" r:id="rId22"/>
-      <w:footerReference w:type="default" r:id="rId23"/>
+      <w:headerReference w:type="default" r:id="rId21"/>
+      <w:footerReference w:type="default" r:id="rId22"/>
       <w:pgSz w:w="12240" w:h="15840"/>
       <w:pgMar w:top="1440" w:right="1440" w:bottom="1440" w:left="1440" w:header="720" w:footer="720" w:gutter="0"/>
       <w:cols w:space="720"/>
@@ -13249,7 +13186,7 @@
       </w:r>
     </w:p>
   </w:comment>
-  <w:comment w:id="4" w:author="Stefanie Lane" w:date="2022-10-09T14:05:00Z" w:initials="SLL">
+  <w:comment w:id="5" w:author="Stefanie Lane" w:date="2022-10-09T14:05:00Z" w:initials="SLL">
     <w:p>
       <w:pPr>
         <w:pStyle w:val="CommentText"/>
@@ -13265,7 +13202,7 @@
       </w:r>
     </w:p>
   </w:comment>
-  <w:comment w:id="5" w:author="Stefanie Lane" w:date="2022-10-09T14:09:00Z" w:initials="SLL">
+  <w:comment w:id="6" w:author="Stefanie Lane" w:date="2022-10-09T14:09:00Z" w:initials="SLL">
     <w:p>
       <w:pPr>
         <w:pStyle w:val="CommentText"/>
@@ -13277,10 +13214,7 @@
         <w:annotationRef/>
       </w:r>
       <w:r>
-        <w:t>work this in w/ TGM comment on Fig. 1</w:t>
-      </w:r>
-      <w:r>
-        <w:t xml:space="preserve">; use </w:t>
+        <w:t xml:space="preserve">work this in w/ TGM comment on Fig. 1; use </w:t>
       </w:r>
       <w:proofErr w:type="spellStart"/>
       <w:r>
@@ -13288,19 +13222,23 @@
       </w:r>
       <w:proofErr w:type="spellEnd"/>
       <w:r>
-        <w:t xml:space="preserve"> to show </w:t>
-      </w:r>
-      <w:r>
-        <w:t xml:space="preserve">which sp </w:t>
-      </w:r>
-      <w:r>
-        <w:t xml:space="preserve">sig </w:t>
-      </w:r>
-      <w:r>
-        <w:t>driving competitive abundance</w:t>
-      </w:r>
-      <w:r>
-        <w:t xml:space="preserve"> (*note, this transitions into Result 1, so maybe just use fig &amp; build into NMDS/</w:t>
+        <w:t xml:space="preserve"> to show which </w:t>
+      </w:r>
+      <w:proofErr w:type="spellStart"/>
+      <w:r>
+        <w:t>fn</w:t>
+      </w:r>
+      <w:proofErr w:type="spellEnd"/>
+      <w:r>
+        <w:t xml:space="preserve"> </w:t>
+      </w:r>
+      <w:proofErr w:type="spellStart"/>
+      <w:r>
+        <w:t>gps</w:t>
+      </w:r>
+      <w:proofErr w:type="spellEnd"/>
+      <w:r>
+        <w:t xml:space="preserve"> sig driving competitive abundance (*note, this transitions into Result 1, so maybe just use fig &amp; build into NMDS/</w:t>
       </w:r>
       <w:proofErr w:type="spellStart"/>
       <w:r>
@@ -13312,7 +13250,7 @@
       </w:r>
     </w:p>
   </w:comment>
-  <w:comment w:id="6" w:author="Stefanie Lane" w:date="2022-10-09T14:06:00Z" w:initials="SLL">
+  <w:comment w:id="7" w:author="Stefanie Lane" w:date="2022-10-14T11:43:00Z" w:initials="SLL">
     <w:p>
       <w:pPr>
         <w:pStyle w:val="CommentText"/>
@@ -13324,38 +13262,11 @@
         <w:annotationRef/>
       </w:r>
       <w:r>
-        <w:t xml:space="preserve">frame this in Intro as </w:t>
-      </w:r>
-      <w:proofErr w:type="spellStart"/>
-      <w:r>
-        <w:t>relabund</w:t>
-      </w:r>
-      <w:proofErr w:type="spellEnd"/>
-      <w:r>
-        <w:t xml:space="preserve">, and show NMDS plot of just vegetation; use </w:t>
-      </w:r>
-      <w:proofErr w:type="spellStart"/>
-      <w:r>
-        <w:t>glms</w:t>
-      </w:r>
-      <w:proofErr w:type="spellEnd"/>
-      <w:r>
-        <w:t xml:space="preserve"> to show </w:t>
-      </w:r>
-      <w:r>
-        <w:t xml:space="preserve">sig differences in </w:t>
-      </w:r>
-      <w:proofErr w:type="spellStart"/>
-      <w:r>
-        <w:t>relabund</w:t>
-      </w:r>
-      <w:proofErr w:type="spellEnd"/>
-      <w:r>
-        <w:t xml:space="preserve"> of veg. </w:t>
+        <w:t xml:space="preserve">Would indicator species analysis be useful? </w:t>
       </w:r>
     </w:p>
   </w:comment>
-  <w:comment w:id="7" w:author="Stefanie Lane" w:date="2022-10-09T14:05:00Z" w:initials="SLL">
+  <w:comment w:id="8" w:author="Stefanie Lane" w:date="2022-10-09T14:06:00Z" w:initials="SLL">
     <w:p>
       <w:pPr>
         <w:pStyle w:val="CommentText"/>
@@ -13375,11 +13286,27 @@
       </w:r>
       <w:proofErr w:type="spellEnd"/>
       <w:r>
-        <w:t>, and show NMDS plot for each estuary (shape as excl. age, color as species, per 9/14 convo w/ TGM)</w:t>
+        <w:t xml:space="preserve">, and show NMDS plot of just vegetation; use </w:t>
+      </w:r>
+      <w:proofErr w:type="spellStart"/>
+      <w:r>
+        <w:t>glms</w:t>
+      </w:r>
+      <w:proofErr w:type="spellEnd"/>
+      <w:r>
+        <w:t xml:space="preserve"> to show sig differences in </w:t>
+      </w:r>
+      <w:proofErr w:type="spellStart"/>
+      <w:r>
+        <w:t>relabund</w:t>
+      </w:r>
+      <w:proofErr w:type="spellEnd"/>
+      <w:r>
+        <w:t xml:space="preserve"> of veg. </w:t>
       </w:r>
     </w:p>
   </w:comment>
-  <w:comment w:id="8" w:author="Martin, Tara (Forestry)" w:date="2022-09-14T06:38:00Z" w:initials="MT(">
+  <w:comment w:id="9" w:author="Stefanie Lane" w:date="2022-10-09T14:05:00Z" w:initials="SLL">
     <w:p>
       <w:pPr>
         <w:pStyle w:val="CommentText"/>
@@ -13391,11 +13318,19 @@
         <w:annotationRef/>
       </w:r>
       <w:r>
-        <w:t>Great figure. Now we want to know what species make up these abundances. Have you run an NMDS ordination to see whether species composition and relative abundance is different between the treatments?</w:t>
+        <w:t xml:space="preserve">frame this in Intro as </w:t>
+      </w:r>
+      <w:proofErr w:type="spellStart"/>
+      <w:r>
+        <w:t>relabund</w:t>
+      </w:r>
+      <w:proofErr w:type="spellEnd"/>
+      <w:r>
+        <w:t>, and show NMDS plot for each estuary (shape as excl. age, color as species, per 9/14 convo w/ TGM)</w:t>
       </w:r>
     </w:p>
   </w:comment>
-  <w:comment w:id="10" w:author="Stefanie Lane" w:date="2022-10-13T15:06:00Z" w:initials="SLL">
+  <w:comment w:id="10" w:author="Martin, Tara (Forestry)" w:date="2022-09-14T06:38:00Z" w:initials="MT(">
     <w:p>
       <w:pPr>
         <w:pStyle w:val="CommentText"/>
@@ -13407,11 +13342,11 @@
         <w:annotationRef/>
       </w:r>
       <w:r>
-        <w:t xml:space="preserve">Figure refining: increase species font size, move legend to bottom (should fix panel width alignment). </w:t>
+        <w:t>Great figure. Now we want to know what species make up these abundances. Have you run an NMDS ordination to see whether species composition and relative abundance is different between the treatments?</w:t>
       </w:r>
     </w:p>
   </w:comment>
-  <w:comment w:id="11" w:author="Stefanie Lane" w:date="2022-10-13T15:07:00Z" w:initials="SLL">
+  <w:comment w:id="13" w:author="Stefanie Lane" w:date="2022-10-13T15:06:00Z" w:initials="SLL">
     <w:p>
       <w:pPr>
         <w:pStyle w:val="CommentText"/>
@@ -13423,25 +13358,11 @@
         <w:annotationRef/>
       </w:r>
       <w:r>
-        <w:t>C</w:t>
-      </w:r>
-      <w:r>
-        <w:t>reate</w:t>
-      </w:r>
-      <w:r>
-        <w:t xml:space="preserve">. Species labels are first 2 letters of genus, first 2 letters of species. Ex: </w:t>
-      </w:r>
-      <w:proofErr w:type="spellStart"/>
-      <w:r>
-        <w:t>caly</w:t>
-      </w:r>
-      <w:proofErr w:type="spellEnd"/>
-      <w:r>
-        <w:t xml:space="preserve"> is Carex lyngbyei</w:t>
+        <w:t xml:space="preserve">Figure refining: increase species font size, move legend to bottom (should fix panel width alignment). </w:t>
       </w:r>
     </w:p>
   </w:comment>
-  <w:comment w:id="13" w:author="Martin, Tara (Forestry)" w:date="2022-09-14T06:47:00Z" w:initials="MT(">
+  <w:comment w:id="14" w:author="Stefanie Lane" w:date="2022-10-13T15:07:00Z" w:initials="SLL">
     <w:p>
       <w:pPr>
         <w:pStyle w:val="CommentText"/>
@@ -13453,7 +13374,15 @@
         <w:annotationRef/>
       </w:r>
       <w:r>
-        <w:t>Good to see these.  I’m surprised how good the stress values are given the low number of plots</w:t>
+        <w:t xml:space="preserve">Create. Species labels are first 2 letters of genus, first 2 letters of species. Ex: </w:t>
+      </w:r>
+      <w:proofErr w:type="spellStart"/>
+      <w:r>
+        <w:t>caly</w:t>
+      </w:r>
+      <w:proofErr w:type="spellEnd"/>
+      <w:r>
+        <w:t xml:space="preserve"> is Carex lyngbyei</w:t>
       </w:r>
     </w:p>
   </w:comment>
@@ -13525,12 +13454,12 @@
   <w15:commentEx w15:paraId="35B51660" w15:done="0"/>
   <w15:commentEx w15:paraId="710FB542" w15:done="0"/>
   <w15:commentEx w15:paraId="6F63BCEA" w15:paraIdParent="710FB542" w15:done="0"/>
+  <w15:commentEx w15:paraId="1720E3B7" w15:paraIdParent="710FB542" w15:done="0"/>
   <w15:commentEx w15:paraId="2DB68D7B" w15:done="0"/>
   <w15:commentEx w15:paraId="1D5658AA" w15:done="0"/>
   <w15:commentEx w15:paraId="0ECE8A2E" w15:done="1"/>
   <w15:commentEx w15:paraId="669C4DF0" w15:done="0"/>
   <w15:commentEx w15:paraId="599D132A" w15:done="0"/>
-  <w15:commentEx w15:paraId="08ABBFE5" w15:done="0"/>
   <w15:commentEx w15:paraId="70231AC7" w15:done="0"/>
   <w15:commentEx w15:paraId="3AAA708C" w15:done="0"/>
   <w15:commentEx w15:paraId="34C69B58" w15:done="0"/>
@@ -13545,12 +13474,12 @@
   <w16cid:commentId w16cid:paraId="35B51660" w16cid:durableId="26570F9F"/>
   <w16cid:commentId w16cid:paraId="710FB542" w16cid:durableId="26ED53A3"/>
   <w16cid:commentId w16cid:paraId="6F63BCEA" w16cid:durableId="26ED5492"/>
+  <w16cid:commentId w16cid:paraId="1720E3B7" w16cid:durableId="26F3C9EC"/>
   <w16cid:commentId w16cid:paraId="2DB68D7B" w16cid:durableId="26ED53E8"/>
   <w16cid:commentId w16cid:paraId="1D5658AA" w16cid:durableId="26ED53B7"/>
   <w16cid:commentId w16cid:paraId="0ECE8A2E" w16cid:durableId="26CBF581"/>
   <w16cid:commentId w16cid:paraId="669C4DF0" w16cid:durableId="26F2A7EC"/>
   <w16cid:commentId w16cid:paraId="599D132A" w16cid:durableId="26F2A81B"/>
-  <w16cid:commentId w16cid:paraId="08ABBFE5" w16cid:durableId="26CBF793"/>
   <w16cid:commentId w16cid:paraId="70231AC7" w16cid:durableId="26BB5CBA"/>
   <w16cid:commentId w16cid:paraId="3AAA708C" w16cid:durableId="26C06875"/>
   <w16cid:commentId w16cid:paraId="34C69B58" w16cid:durableId="26B231FB"/>
@@ -15494,6 +15423,7 @@
   <w:style w:type="character" w:default="1" w:styleId="DefaultParagraphFont">
     <w:name w:val="Default Paragraph Font"/>
     <w:uiPriority w:val="1"/>
+    <w:semiHidden/>
     <w:unhideWhenUsed/>
   </w:style>
   <w:style w:type="table" w:default="1" w:styleId="TableNormal">
@@ -16086,12 +16016,6 @@
 </file>
 
 <file path=customXml/item2.xml><?xml version="1.0" encoding="utf-8"?>
-<p:properties xmlns:p="http://schemas.microsoft.com/office/2006/metadata/properties" xmlns:xsi="http://www.w3.org/2001/XMLSchema-instance" xmlns:pc="http://schemas.microsoft.com/office/infopath/2007/PartnerControls">
-  <documentManagement/>
-</p:properties>
-</file>
-
-<file path=customXml/item3.xml><?xml version="1.0" encoding="utf-8"?>
 <ct:contentTypeSchema xmlns:ct="http://schemas.microsoft.com/office/2006/metadata/contentType" xmlns:ma="http://schemas.microsoft.com/office/2006/metadata/properties/metaAttributes" ct:_="" ma:_="" ma:contentTypeName="Document" ma:contentTypeID="0x010100483727557648AA40B029C215891F95C5" ma:contentTypeVersion="14" ma:contentTypeDescription="Create a new document." ma:contentTypeScope="" ma:versionID="d36f379eec1cf084072dcf956aecbcf8">
   <xsd:schema xmlns:xsd="http://www.w3.org/2001/XMLSchema" xmlns:xs="http://www.w3.org/2001/XMLSchema" xmlns:p="http://schemas.microsoft.com/office/2006/metadata/properties" xmlns:ns3="8c008993-a31f-4b40-b1f3-88dd9c6e1924" xmlns:ns4="360018dd-41eb-4458-b1d4-4b46a95a2b02" targetNamespace="http://schemas.microsoft.com/office/2006/metadata/properties" ma:root="true" ma:fieldsID="bd1f472f1ef3281fe4dbeb8213942d38" ns3:_="" ns4:_="">
     <xsd:import namespace="8c008993-a31f-4b40-b1f3-88dd9c6e1924"/>
@@ -16320,6 +16244,12 @@
 </ct:contentTypeSchema>
 </file>
 
+<file path=customXml/item3.xml><?xml version="1.0" encoding="utf-8"?>
+<p:properties xmlns:p="http://schemas.microsoft.com/office/2006/metadata/properties" xmlns:xsi="http://www.w3.org/2001/XMLSchema-instance" xmlns:pc="http://schemas.microsoft.com/office/infopath/2007/PartnerControls">
+  <documentManagement/>
+</p:properties>
+</file>
+
 <file path=customXml/item4.xml><?xml version="1.0" encoding="utf-8"?>
 <b:Sources xmlns:b="http://schemas.openxmlformats.org/officeDocument/2006/bibliography" xmlns="http://schemas.openxmlformats.org/officeDocument/2006/bibliography" SelectedStyle="\APASixthEditionOfficeOnline.xsl" StyleName="APA" Version="6"/>
 </file>
@@ -16333,23 +16263,6 @@
 </file>
 
 <file path=customXml/itemProps2.xml><?xml version="1.0" encoding="utf-8"?>
-<ds:datastoreItem xmlns:ds="http://schemas.openxmlformats.org/officeDocument/2006/customXml" ds:itemID="{420F1B1B-204E-4125-A47D-5AD67EE05E9B}">
-  <ds:schemaRefs>
-    <ds:schemaRef ds:uri="http://purl.org/dc/terms/"/>
-    <ds:schemaRef ds:uri="http://purl.org/dc/dcmitype/"/>
-    <ds:schemaRef ds:uri="360018dd-41eb-4458-b1d4-4b46a95a2b02"/>
-    <ds:schemaRef ds:uri="http://schemas.microsoft.com/office/2006/documentManagement/types"/>
-    <ds:schemaRef ds:uri="http://www.w3.org/XML/1998/namespace"/>
-    <ds:schemaRef ds:uri="http://purl.org/dc/elements/1.1/"/>
-    <ds:schemaRef ds:uri="http://schemas.microsoft.com/office/2006/metadata/properties"/>
-    <ds:schemaRef ds:uri="http://schemas.microsoft.com/office/infopath/2007/PartnerControls"/>
-    <ds:schemaRef ds:uri="http://schemas.openxmlformats.org/package/2006/metadata/core-properties"/>
-    <ds:schemaRef ds:uri="8c008993-a31f-4b40-b1f3-88dd9c6e1924"/>
-  </ds:schemaRefs>
-</ds:datastoreItem>
-</file>
-
-<file path=customXml/itemProps3.xml><?xml version="1.0" encoding="utf-8"?>
 <ds:datastoreItem xmlns:ds="http://schemas.openxmlformats.org/officeDocument/2006/customXml" ds:itemID="{E4368173-DE39-49A1-BE73-A0159C3F6FE3}">
   <ds:schemaRefs>
     <ds:schemaRef ds:uri="http://schemas.microsoft.com/office/2006/metadata/contentType"/>
@@ -16368,8 +16281,25 @@
 </ds:datastoreItem>
 </file>
 
+<file path=customXml/itemProps3.xml><?xml version="1.0" encoding="utf-8"?>
+<ds:datastoreItem xmlns:ds="http://schemas.openxmlformats.org/officeDocument/2006/customXml" ds:itemID="{420F1B1B-204E-4125-A47D-5AD67EE05E9B}">
+  <ds:schemaRefs>
+    <ds:schemaRef ds:uri="8c008993-a31f-4b40-b1f3-88dd9c6e1924"/>
+    <ds:schemaRef ds:uri="360018dd-41eb-4458-b1d4-4b46a95a2b02"/>
+    <ds:schemaRef ds:uri="http://schemas.microsoft.com/office/infopath/2007/PartnerControls"/>
+    <ds:schemaRef ds:uri="http://schemas.openxmlformats.org/package/2006/metadata/core-properties"/>
+    <ds:schemaRef ds:uri="http://schemas.microsoft.com/office/2006/documentManagement/types"/>
+    <ds:schemaRef ds:uri="http://purl.org/dc/terms/"/>
+    <ds:schemaRef ds:uri="http://purl.org/dc/dcmitype/"/>
+    <ds:schemaRef ds:uri="http://schemas.microsoft.com/office/2006/metadata/properties"/>
+    <ds:schemaRef ds:uri="http://www.w3.org/XML/1998/namespace"/>
+    <ds:schemaRef ds:uri="http://purl.org/dc/elements/1.1/"/>
+  </ds:schemaRefs>
+</ds:datastoreItem>
+</file>
+
 <file path=customXml/itemProps4.xml><?xml version="1.0" encoding="utf-8"?>
-<ds:datastoreItem xmlns:ds="http://schemas.openxmlformats.org/officeDocument/2006/customXml" ds:itemID="{C830931C-692B-442A-9B82-A857678D849F}">
+<ds:datastoreItem xmlns:ds="http://schemas.openxmlformats.org/officeDocument/2006/customXml" ds:itemID="{8DB05C5B-0E79-49AF-BFDE-4332427C26A5}">
   <ds:schemaRefs>
     <ds:schemaRef ds:uri="http://schemas.openxmlformats.org/officeDocument/2006/bibliography"/>
   </ds:schemaRefs>

</xml_diff>